<commit_message>
Backup folder - 2023-10-24 19:08:15
</commit_message>
<xml_diff>
--- a/UI:UX Design/Lab_1/Lab_1.docx
+++ b/UI:UX Design/Lab_1/Lab_1.docx
@@ -1775,7 +1775,7 @@
         <w:rPr>
           <w:lang w:val="uk-UA"/>
         </w:rPr>
-        <w:t xml:space="preserve">. На заставці повинні відображатися назва програми, її версія, П.І.Б. автора і логотип (в довільній формі). </w:t>
+        <w:t>. На заставці повинні відображатися назва програми, її версія, П.І.Б. автора і логотип (в довільній формі).</w:t>
       </w:r>
     </w:p>
     <w:p>
@@ -7204,17 +7204,154 @@
         <w:spacing w:after="0" w:line="240" w:lineRule="auto"/>
         <w:jc w:val="both"/>
         <w:rPr>
+          <w:lang w:val="ru-RU"/>
+        </w:rPr>
+      </w:pPr>
+      <w:r>
+        <w:rPr>
+          <w:lang w:val="ru-RU"/>
+        </w:rPr>
+        <w:br w:type="page"/>
+      </w:r>
+    </w:p>
+    <w:p>
+      <w:pPr>
+        <w:pStyle w:val="a3"/>
+      </w:pPr>
+      <w:r>
+        <w:lastRenderedPageBreak/>
+        <w:t>Висновок</w:t>
+      </w:r>
+    </w:p>
+    <w:p>
+      <w:pPr>
+        <w:pStyle w:val="a5"/>
+      </w:pPr>
+    </w:p>
+    <w:p>
+      <w:pPr>
+        <w:pStyle w:val="a5"/>
+      </w:pPr>
+      <w:r>
+        <w:t>У результаті проведеного аналізу та створення логотипу для кафедри програмної інженерії, було виконано ряд важливих завдань. Перш за все, було проведено тестування різних варіантів логотипів, і результати цього тестування були включені в спеціальну таблицю. Це дозволило визначити найбільш підходящий логотип, який найкраще відображає специфіку діяльності кафедри та викликає необхідні асоціації.</w:t>
+      </w:r>
+    </w:p>
+    <w:p>
+      <w:pPr>
+        <w:pStyle w:val="a5"/>
+      </w:pPr>
+      <w:r>
+        <w:t>Було</w:t>
+      </w:r>
+      <w:r>
+        <w:t xml:space="preserve"> проведено аналіз діяльності кафедри, її ціннісних пріоритетів, інших особливостей та історичних фактів. Ця інформація була записана в таблицю, як і було заплановано. На цьому етапі було важливо відобразити ключові аспекти кафедри та створити базу для подальшої розробки логотипу.</w:t>
+      </w:r>
+    </w:p>
+    <w:p>
+      <w:pPr>
+        <w:pStyle w:val="a5"/>
+      </w:pPr>
+      <w:r>
+        <w:t xml:space="preserve">Було </w:t>
+      </w:r>
+      <w:r>
+        <w:t>створено якомога більше смислових символьних та текстових асоціацій на основі записаної інформації. Ці асоціації стали основою для визначення візуального представлення логотипу. Це включало в себе вибір форми, кольору та інших художніх рішень.</w:t>
+      </w:r>
+    </w:p>
+    <w:p>
+      <w:pPr>
+        <w:pStyle w:val="a5"/>
+      </w:pPr>
+      <w:r>
+        <w:t>На завершальному етапі розробки логотипу було обрано найбільш повні асоціації, що відображають специфіку діяльності кафедри. Ці асоціації були втілені в логотипі за допомогою одного з трьох способів, залежно від вимог і конкретних визначених асоціацій.</w:t>
+      </w:r>
+    </w:p>
+    <w:p>
+      <w:pPr>
+        <w:pStyle w:val="a5"/>
+      </w:pPr>
+      <w:r>
+        <w:t xml:space="preserve">Не менш важливим було </w:t>
+      </w:r>
+      <w:r>
+        <w:t>обґрунтування</w:t>
+      </w:r>
+      <w:r>
+        <w:t xml:space="preserve"> вибору стилістичних, лінгвістичних та колірних рішень при розробці логотипу. Це дозволило надати логотипу певного значущого смислу та відповідати специфіці діяльності кафедри.</w:t>
+      </w:r>
+    </w:p>
+    <w:p>
+      <w:pPr>
+        <w:pStyle w:val="a5"/>
+      </w:pPr>
+      <w:r>
+        <w:t>У завершенні роботи, створений логотип був підданий тестуванню, і результати тестування були включені до звіту. Це забезпечило об'єктивну оцінку логотипу та його відповідність сподіванням.</w:t>
+      </w:r>
+    </w:p>
+    <w:p>
+      <w:pPr>
+        <w:pStyle w:val="a5"/>
+      </w:pPr>
+      <w:r>
+        <w:t xml:space="preserve">Крім того, було розроблено заставку в </w:t>
+      </w:r>
+      <w:proofErr w:type="spellStart"/>
+      <w:r>
+        <w:t>Visual</w:t>
+      </w:r>
+      <w:proofErr w:type="spellEnd"/>
+      <w:r>
+        <w:t xml:space="preserve"> </w:t>
+      </w:r>
+      <w:proofErr w:type="spellStart"/>
+      <w:r>
+        <w:t>Studio</w:t>
+      </w:r>
+      <w:proofErr w:type="spellEnd"/>
+      <w:r>
+        <w:t xml:space="preserve"> на мові програмування </w:t>
+      </w:r>
+      <w:r>
+        <w:rPr>
+          <w:lang w:val="en-US"/>
+        </w:rPr>
+        <w:t>C</w:t>
+      </w:r>
+      <w:r>
+        <w:rPr>
+          <w:lang w:val="ru-RU"/>
+        </w:rPr>
+        <w:t>#</w:t>
+      </w:r>
+      <w:r>
+        <w:t>, яка включала інформацію про програму, автора та логотип, що додало професійного вигляду та ідентичності розробленому логотипу.</w:t>
+      </w:r>
+    </w:p>
+    <w:p>
+      <w:pPr>
+        <w:spacing w:after="0" w:line="240" w:lineRule="auto"/>
+        <w:jc w:val="both"/>
+        <w:rPr>
+          <w:lang w:val="uk-UA"/>
+        </w:rPr>
+      </w:pPr>
+      <w:r>
+        <w:rPr>
+          <w:lang w:val="uk-UA"/>
+        </w:rPr>
+        <w:br w:type="page"/>
+      </w:r>
+    </w:p>
+    <w:p>
+      <w:pPr>
+        <w:spacing w:after="0" w:line="240" w:lineRule="auto"/>
+        <w:jc w:val="both"/>
+        <w:rPr>
           <w:rFonts w:eastAsia="Times New Roman"/>
           <w:color w:val="000000" w:themeColor="text1"/>
           <w:lang w:val="uk-UA" w:eastAsia="ru-RU"/>
         </w:rPr>
       </w:pPr>
-      <w:r>
-        <w:rPr>
-          <w:lang w:val="ru-RU"/>
-        </w:rPr>
-        <w:br w:type="page"/>
-      </w:r>
     </w:p>
     <w:p>
       <w:pPr>
@@ -7228,7 +7365,6 @@
         </w:rPr>
       </w:pPr>
       <w:r>
-        <w:lastRenderedPageBreak/>
         <w:t>додаток а</w:t>
       </w:r>
       <w:r>

</xml_diff>